<commit_message>
incld pdf, jtfy, anexos
</commit_message>
<xml_diff>
--- a/docs/rticles.docx
+++ b/docs/rticles.docx
@@ -102,7 +102,7 @@
         <w:pStyle w:val="Fecha"/>
       </w:pPr>
       <w:r>
-        <w:t xml:space="preserve">2018-11-18</w:t>
+        <w:t xml:space="preserve">2018-12-18</w:t>
       </w:r>
     </w:p>
     <w:p>
@@ -531,6 +531,9 @@
         <w:pStyle w:val="Textoindependiente"/>
       </w:pPr>
       <w:r>
+        <w:rPr>
+          <w:b/>
+        </w:rPr>
         <w:t xml:space="preserve">PCA:</w:t>
       </w:r>
       <w:r>
@@ -544,10 +547,15 @@
           <w:t xml:space="preserve">https://www.youtube.com/watch?v=pks8m2ka7Pk&amp;feature=youtu.be</w:t>
         </w:r>
       </w:hyperlink>
-      <w:r>
-        <w:t xml:space="preserve"> </w:t>
-      </w:r>
-      <w:r>
+    </w:p>
+    <w:p>
+      <w:pPr>
+        <w:pStyle w:val="Textoindependiente"/>
+      </w:pPr>
+      <w:r>
+        <w:rPr>
+          <w:b/>
+        </w:rPr>
         <w:t xml:space="preserve">HCPC:</w:t>
       </w:r>
       <w:r>
@@ -622,10 +630,10 @@
       <w:pPr>
         <w:pStyle w:val="Ttulo1"/>
       </w:pPr>
-      <w:bookmarkStart w:id="32" w:name="result"/>
+      <w:bookmarkStart w:id="32" w:name="results"/>
       <w:bookmarkEnd w:id="32"/>
       <w:r>
-        <w:t xml:space="preserve">Result</w:t>
+        <w:t xml:space="preserve">Results</w:t>
       </w:r>
     </w:p>
     <w:p>
@@ -1903,9 +1911,19 @@
       <w:pPr>
         <w:pStyle w:val="Ttulo1"/>
       </w:pPr>
-      <w:bookmarkStart w:id="43" w:name="references"/>
+      <w:bookmarkStart w:id="43" w:name="anexos"/>
       <w:bookmarkEnd w:id="43"/>
       <w:r>
+        <w:t xml:space="preserve">Anexos</w:t>
+      </w:r>
+    </w:p>
+    <w:p>
+      <w:pPr>
+        <w:pStyle w:val="Ttulo1"/>
+      </w:pPr>
+      <w:bookmarkStart w:id="44" w:name="references"/>
+      <w:bookmarkEnd w:id="44"/>
+      <w:r>
         <w:t xml:space="preserve">References</w:t>
       </w:r>
     </w:p>
@@ -1978,7 +1996,7 @@
       <w:r>
         <w:t xml:space="preserve"> </w:t>
       </w:r>
-      <w:hyperlink r:id="rId44">
+      <w:hyperlink r:id="rId45">
         <w:r>
           <w:rPr>
             <w:rStyle w:val="Hipervnculo"/>
@@ -2021,7 +2039,7 @@
       <w:r>
         <w:t xml:space="preserve"> </w:t>
       </w:r>
-      <w:hyperlink r:id="rId45">
+      <w:hyperlink r:id="rId46">
         <w:r>
           <w:rPr>
             <w:rStyle w:val="Hipervnculo"/>
@@ -2052,7 +2070,7 @@
       <w:r>
         <w:t xml:space="preserve"> </w:t>
       </w:r>
-      <w:hyperlink r:id="rId46">
+      <w:hyperlink r:id="rId47">
         <w:r>
           <w:rPr>
             <w:rStyle w:val="Hipervnculo"/>
@@ -2095,7 +2113,7 @@
       <w:r>
         <w:t xml:space="preserve"> </w:t>
       </w:r>
-      <w:hyperlink r:id="rId47">
+      <w:hyperlink r:id="rId48">
         <w:r>
           <w:rPr>
             <w:rStyle w:val="Hipervnculo"/>
@@ -2126,7 +2144,7 @@
       <w:r>
         <w:t xml:space="preserve"> </w:t>
       </w:r>
-      <w:hyperlink r:id="rId48">
+      <w:hyperlink r:id="rId49">
         <w:r>
           <w:rPr>
             <w:rStyle w:val="Hipervnculo"/>
@@ -2169,7 +2187,7 @@
       <w:r>
         <w:t xml:space="preserve"> </w:t>
       </w:r>
-      <w:hyperlink r:id="rId49">
+      <w:hyperlink r:id="rId50">
         <w:r>
           <w:rPr>
             <w:rStyle w:val="Hipervnculo"/>
@@ -2200,7 +2218,7 @@
       <w:r>
         <w:t xml:space="preserve"> </w:t>
       </w:r>
-      <w:hyperlink r:id="rId50">
+      <w:hyperlink r:id="rId51">
         <w:r>
           <w:rPr>
             <w:rStyle w:val="Hipervnculo"/>
@@ -2275,7 +2293,7 @@
       <w:r>
         <w:t xml:space="preserve"> </w:t>
       </w:r>
-      <w:hyperlink r:id="rId51">
+      <w:hyperlink r:id="rId52">
         <w:r>
           <w:rPr>
             <w:rStyle w:val="Hipervnculo"/>
@@ -2306,7 +2324,7 @@
       <w:r>
         <w:t xml:space="preserve"> </w:t>
       </w:r>
-      <w:hyperlink r:id="rId52">
+      <w:hyperlink r:id="rId53">
         <w:r>
           <w:rPr>
             <w:rStyle w:val="Hipervnculo"/>
@@ -2381,7 +2399,7 @@
       <w:r>
         <w:t xml:space="preserve"> </w:t>
       </w:r>
-      <w:hyperlink r:id="rId53">
+      <w:hyperlink r:id="rId54">
         <w:r>
           <w:rPr>
             <w:rStyle w:val="Hipervnculo"/>
@@ -2424,7 +2442,7 @@
       <w:r>
         <w:t xml:space="preserve"> </w:t>
       </w:r>
-      <w:hyperlink r:id="rId54">
+      <w:hyperlink r:id="rId55">
         <w:r>
           <w:rPr>
             <w:rStyle w:val="Hipervnculo"/>
@@ -2455,7 +2473,7 @@
       <w:r>
         <w:t xml:space="preserve"> </w:t>
       </w:r>
-      <w:hyperlink r:id="rId55">
+      <w:hyperlink r:id="rId56">
         <w:r>
           <w:rPr>
             <w:rStyle w:val="Hipervnculo"/>
@@ -4619,7 +4637,7 @@
     </w:lvl>
   </w:abstractNum>
   <w:abstractNum w:abstractNumId="990">
-    <w:nsid w:val="a1811049"/>
+    <w:nsid w:val="82bf4efd"/>
     <w:multiLevelType w:val="multilevel"/>
     <w:lvl w:ilvl="0">
       <w:numFmt w:val="bullet"/>
@@ -4700,7 +4718,7 @@
     </w:lvl>
   </w:abstractNum>
   <w:abstractNum w:abstractNumId="99431">
-    <w:nsid w:val="7dc5e460"/>
+    <w:nsid w:val="d6c5d6fe"/>
     <w:multiLevelType w:val="multilevel"/>
     <w:lvl w:ilvl="0">
       <w:start w:val="1"/>

</xml_diff>

<commit_message>
dlt img folder all extra docs in one folder fix paths
</commit_message>
<xml_diff>
--- a/docs/rticles.docx
+++ b/docs/rticles.docx
@@ -2807,7 +2807,7 @@
               <a:graphicData uri="http://schemas.openxmlformats.org/drawingml/2006/picture">
                 <pic:pic>
                   <pic:nvPicPr>
-                    <pic:cNvPr descr="img/files/fig_gerplot.png" id="0" name="Picture"/>
+                    <pic:cNvPr descr="files/fig_gerplot.png" id="0" name="Picture"/>
                     <pic:cNvPicPr>
                       <a:picLocks noChangeArrowheads="1" noChangeAspect="1"/>
                     </pic:cNvPicPr>
@@ -2882,7 +2882,7 @@
               <a:graphicData uri="http://schemas.openxmlformats.org/drawingml/2006/picture">
                 <pic:pic>
                   <pic:nvPicPr>
-                    <pic:cNvPr descr="img/files/fig_jcurcas.png" id="0" name="Picture"/>
+                    <pic:cNvPr descr="files/fig_jcurcas.png" id="0" name="Picture"/>
                     <pic:cNvPicPr>
                       <a:picLocks noChangeArrowheads="1" noChangeAspect="1"/>
                     </pic:cNvPicPr>
@@ -2954,7 +2954,7 @@
               <a:graphicData uri="http://schemas.openxmlformats.org/drawingml/2006/picture">
                 <pic:pic>
                   <pic:nvPicPr>
-                    <pic:cNvPr descr="img/files/fig_mv.png" id="0" name="Picture"/>
+                    <pic:cNvPr descr="files/fig_mv.png" id="0" name="Picture"/>
                     <pic:cNvPicPr>
                       <a:picLocks noChangeArrowheads="1" noChangeAspect="1"/>
                     </pic:cNvPicPr>

</xml_diff>

<commit_message>
# authorize googledrive & googlesheets ------------------------------------
sheets_auth(T)
drive_auth(T)# authorize googledrive & googlesheets ------------------------------------

sheets_auth(T)
</commit_message>
<xml_diff>
--- a/docs/rticles.docx
+++ b/docs/rticles.docx
@@ -338,7 +338,7 @@
       <w:r>
         <w:t xml:space="preserve"> </w:t>
       </w:r>
-      <w:hyperlink w:anchor="ref-pompelliAllometricModelsNondestructive2012">
+      <w:hyperlink w:anchor="Xebb02d5d081d321a9f857ff47b319bed940052e">
         <w:r>
           <w:rPr>
             <w:rStyle w:val="Hipervnculo"/>
@@ -432,7 +432,7 @@
           <w:rPr>
             <w:rStyle w:val="Hipervnculo"/>
           </w:rPr>
-          <w:t xml:space="preserve">2019</w:t>
+          <w:t xml:space="preserve">2020</w:t>
         </w:r>
       </w:hyperlink>
       <w:r>
@@ -784,10 +784,10 @@
         <w:t xml:space="preserve"># load data</w:t>
       </w:r>
       <w:r>
-        <w:br w:type="textWrapping"/>
-      </w:r>
-      <w:r>
-        <w:br w:type="textWrapping"/>
+        <w:br/>
+      </w:r>
+      <w:r>
+        <w:br/>
       </w:r>
       <w:r>
         <w:rPr>
@@ -802,10 +802,10 @@
         <w:t xml:space="preserve">(GerminaR) </w:t>
       </w:r>
       <w:r>
-        <w:br w:type="textWrapping"/>
-      </w:r>
-      <w:r>
-        <w:br w:type="textWrapping"/>
+        <w:br/>
+      </w:r>
+      <w:r>
+        <w:br/>
       </w:r>
       <w:r>
         <w:rPr>
@@ -838,7 +838,7 @@
         <w:t xml:space="preserve"> </w:t>
       </w:r>
       <w:r>
-        <w:br w:type="textWrapping"/>
+        <w:br/>
       </w:r>
       <w:r>
         <w:rPr>
@@ -883,10 +883,10 @@
         <w:t xml:space="preserve">(rep, nacl, temp), as.character)</w:t>
       </w:r>
       <w:r>
-        <w:br w:type="textWrapping"/>
-      </w:r>
-      <w:r>
-        <w:br w:type="textWrapping"/>
+        <w:br/>
+      </w:r>
+      <w:r>
+        <w:br/>
       </w:r>
       <w:r>
         <w:rPr>
@@ -895,10 +895,10 @@
         <w:t xml:space="preserve"># germination analysis</w:t>
       </w:r>
       <w:r>
-        <w:br w:type="textWrapping"/>
-      </w:r>
-      <w:r>
-        <w:br w:type="textWrapping"/>
+        <w:br/>
+      </w:r>
+      <w:r>
+        <w:br/>
       </w:r>
       <w:r>
         <w:rPr>
@@ -985,7 +985,7 @@
         <w:t xml:space="preserve"> fb)</w:t>
       </w:r>
       <w:r>
-        <w:br w:type="textWrapping"/>
+        <w:br/>
       </w:r>
       <w:r>
         <w:rPr>
@@ -1000,10 +1000,10 @@
         <w:t xml:space="preserve">(gsm)</w:t>
       </w:r>
       <w:r>
-        <w:br w:type="textWrapping"/>
-      </w:r>
-      <w:r>
-        <w:br w:type="textWrapping"/>
+        <w:br/>
+      </w:r>
+      <w:r>
+        <w:br/>
       </w:r>
       <w:r>
         <w:rPr>
@@ -1012,10 +1012,10 @@
         <w:t xml:space="preserve"># analisys of variance</w:t>
       </w:r>
       <w:r>
-        <w:br w:type="textWrapping"/>
-      </w:r>
-      <w:r>
-        <w:br w:type="textWrapping"/>
+        <w:br/>
+      </w:r>
+      <w:r>
+        <w:br/>
       </w:r>
       <w:r>
         <w:rPr>
@@ -1114,7 +1114,7 @@
         <w:t xml:space="preserve"> gsm)</w:t>
       </w:r>
       <w:r>
-        <w:br w:type="textWrapping"/>
+        <w:br/>
       </w:r>
       <w:r>
         <w:rPr>
@@ -1129,10 +1129,10 @@
         <w:t xml:space="preserve">(av)</w:t>
       </w:r>
       <w:r>
-        <w:br w:type="textWrapping"/>
-      </w:r>
-      <w:r>
-        <w:br w:type="textWrapping"/>
+        <w:br/>
+      </w:r>
+      <w:r>
+        <w:br/>
       </w:r>
       <w:r>
         <w:rPr>
@@ -1141,10 +1141,10 @@
         <w:t xml:space="preserve"># mean comparision test</w:t>
       </w:r>
       <w:r>
-        <w:br w:type="textWrapping"/>
-      </w:r>
-      <w:r>
-        <w:br w:type="textWrapping"/>
+        <w:br/>
+      </w:r>
+      <w:r>
+        <w:br/>
       </w:r>
       <w:r>
         <w:rPr>
@@ -1429,11 +1429,11 @@
       </w:r>
       <w:bookmarkEnd w:id="36"/>
     </w:p>
-    <w:bookmarkStart w:id="59" w:name="refs"/>
+    <w:bookmarkStart w:id="60" w:name="refs"/>
     <w:bookmarkStart w:id="38" w:name="ref-avenot2009Characterizationa"/>
     <w:p>
       <w:pPr>
-        <w:pStyle w:val="FirstParagraph"/>
+        <w:pStyle w:val="Bibliografa"/>
       </w:pPr>
       <w:r>
         <w:t xml:space="preserve">Avenot, H., Sellam, A., &amp; Michailides, T. (2009). Characterization of mutations in the membrane-anchored subunits AaSDHC and AaSDHD of succinate dehydrogenase from Alternaria alternata isolates conferring field resistance to the fungicide boscalid.</w:t>
@@ -1478,7 +1478,7 @@
     <w:bookmarkStart w:id="40" w:name="ref-blum2005Drought"/>
     <w:p>
       <w:pPr>
-        <w:pStyle w:val="BodyText"/>
+        <w:pStyle w:val="Bibliografa"/>
       </w:pPr>
       <w:r>
         <w:t xml:space="preserve">Blum, A. (2005). Drought resistance, water-use efficiency, and yield potentialAre they compatible, dissonant, or mutually exclusive?</w:t>
@@ -1523,7 +1523,7 @@
     <w:bookmarkStart w:id="42" w:name="ref-R-agricolae"/>
     <w:p>
       <w:pPr>
-        <w:pStyle w:val="BodyText"/>
+        <w:pStyle w:val="Bibliografa"/>
       </w:pPr>
       <w:r>
         <w:t xml:space="preserve">de Mendiburu, F. (2020).</w:t>
@@ -1556,7 +1556,7 @@
     <w:bookmarkStart w:id="43" w:name="ref-dixit2015Adaptacion"/>
     <w:p>
       <w:pPr>
-        <w:pStyle w:val="BodyText"/>
+        <w:pStyle w:val="Bibliografa"/>
       </w:pPr>
       <w:r>
         <w:t xml:space="preserve">Dixit, A. (2015).</w:t>
@@ -1578,7 +1578,7 @@
     <w:bookmarkStart w:id="45" w:name="ref-gutierrez2018Contribution"/>
     <w:p>
       <w:pPr>
-        <w:pStyle w:val="BodyText"/>
+        <w:pStyle w:val="Bibliografa"/>
       </w:pPr>
       <w:r>
         <w:t xml:space="preserve">Gutierrez, P., Vega, R., Garc</w:t>
@@ -1665,7 +1665,7 @@
     <w:bookmarkStart w:id="47" w:name="ref-R-FactoMineR"/>
     <w:p>
       <w:pPr>
-        <w:pStyle w:val="BodyText"/>
+        <w:pStyle w:val="Bibliografa"/>
       </w:pPr>
       <w:r>
         <w:t xml:space="preserve">Husson, F., Josse, J., Le, S., &amp; Mazet, J. (2020).</w:t>
@@ -1698,7 +1698,7 @@
     <w:bookmarkStart w:id="49" w:name="ref-leon2018Nitrogen"/>
     <w:p>
       <w:pPr>
-        <w:pStyle w:val="BodyText"/>
+        <w:pStyle w:val="Bibliografa"/>
       </w:pPr>
       <w:r>
         <w:t xml:space="preserve">León, D., Gutierrez, P., Riojas, R., &amp; Casas, A. (2018). Nitrogen, phosphorus and potassium levels in asparagus production.</w:t>
@@ -1740,10 +1740,10 @@
       </w:hyperlink>
     </w:p>
     <w:bookmarkEnd w:id="49"/>
-    <w:bookmarkStart w:id="50" w:name="ref-R-GerminaR"/>
-    <w:p>
-      <w:pPr>
-        <w:pStyle w:val="BodyText"/>
+    <w:bookmarkStart w:id="51" w:name="ref-R-GerminaR"/>
+    <w:p>
+      <w:pPr>
+        <w:pStyle w:val="Bibliografa"/>
       </w:pPr>
       <w:r>
         <w:t xml:space="preserve">Lozano Isla, F., Benites Alfaro, O., &amp; Pompelli, M. F. (2020).</w:t>
@@ -1755,20 +1755,31 @@
         <w:rPr>
           <w:i/>
         </w:rPr>
-        <w:t xml:space="preserve">GerminaR: Germination indices and graphics for seed germination in ecophysiological studies</w:t>
+        <w:t xml:space="preserve">GerminaR: Indices and graphics for assess seed germination process</w:t>
       </w:r>
       <w:r>
         <w:t xml:space="preserve">.</w:t>
       </w:r>
-    </w:p>
-    <w:bookmarkEnd w:id="50"/>
-    <w:bookmarkStart w:id="52" w:name="ref-lozano-isla2018Effects"/>
-    <w:p>
-      <w:pPr>
-        <w:pStyle w:val="BodyText"/>
-      </w:pPr>
-      <w:r>
-        <w:t xml:space="preserve">Lozano-Isla, F., Campos, M. L., Endres, L., Bezerra-Neto, E., &amp; Pompelli, M. F. (2018). Effects of seed storage time and salt stress on the germination of</w:t>
+      <w:r>
+        <w:t xml:space="preserve"> </w:t>
+      </w:r>
+      <w:hyperlink r:id="rId50">
+        <w:r>
+          <w:rPr>
+            <w:rStyle w:val="Hipervnculo"/>
+          </w:rPr>
+          <w:t xml:space="preserve">https://flavjack.github.io/germinaquant/</w:t>
+        </w:r>
+      </w:hyperlink>
+    </w:p>
+    <w:bookmarkEnd w:id="51"/>
+    <w:bookmarkStart w:id="53" w:name="ref-lozano-isla2018Effects"/>
+    <w:p>
+      <w:pPr>
+        <w:pStyle w:val="Bibliografa"/>
+      </w:pPr>
+      <w:r>
+        <w:t xml:space="preserve">Lozano-Isla, F., Campos, M. L. O., Endres, L., Bezerra-Neto, E., &amp; Pompelli, M. F. (2018). Effects of seed storage time and salt stress on the germination of</w:t>
       </w:r>
       <w:r>
         <w:t xml:space="preserve"> </w:t>
@@ -1821,7 +1832,7 @@
       <w:r>
         <w:t xml:space="preserve"> </w:t>
       </w:r>
-      <w:hyperlink r:id="rId51">
+      <w:hyperlink r:id="rId52">
         <w:r>
           <w:rPr>
             <w:rStyle w:val="Hipervnculo"/>
@@ -1830,11 +1841,11 @@
         </w:r>
       </w:hyperlink>
     </w:p>
-    <w:bookmarkEnd w:id="52"/>
-    <w:bookmarkStart w:id="53" w:name="ref-maluszynski2009Methodologies"/>
-    <w:p>
-      <w:pPr>
-        <w:pStyle w:val="BodyText"/>
+    <w:bookmarkEnd w:id="53"/>
+    <w:bookmarkStart w:id="54" w:name="ref-maluszynski2009Methodologies"/>
+    <w:p>
+      <w:pPr>
+        <w:pStyle w:val="Bibliografa"/>
       </w:pPr>
       <w:r>
         <w:t xml:space="preserve">Maluszynski, M., Szarejko, I., Bhatia, C. R., Nichterlein, K., &amp; Lagoda, P. J. L. (2009). Methodologies for generating variability. Part 4: Mutation techniques.</w:t>
@@ -1852,14 +1863,14 @@
         <w:t xml:space="preserve">, 159–194.</w:t>
       </w:r>
     </w:p>
-    <w:bookmarkEnd w:id="53"/>
-    <w:bookmarkStart w:id="55" w:name="ref-pompelliAllometricModelsNondestructive2012"/>
-    <w:p>
-      <w:pPr>
-        <w:pStyle w:val="BodyText"/>
-      </w:pPr>
-      <w:r>
-        <w:t xml:space="preserve">Pompelli, M., Antunes, W., Ferreira, D., Cavalcante, P., Wanderley-Filho, H., &amp; Endres, L. (2012). Allometric models for non-destructive leaf area estimation of</w:t>
+    <w:bookmarkEnd w:id="54"/>
+    <w:bookmarkStart w:id="56" w:name="Xebb02d5d081d321a9f857ff47b319bed940052e"/>
+    <w:p>
+      <w:pPr>
+        <w:pStyle w:val="Bibliografa"/>
+      </w:pPr>
+      <w:r>
+        <w:t xml:space="preserve">Pompelli, M. F., Antunes, W. C., Ferreira, D. T. R. G., Cavalcante, P. G. S., Wanderley-Filho, H. C. L., &amp; Endres, L. (2012). Allometric models for non-destructive leaf area estimation of</w:t>
       </w:r>
       <w:r>
         <w:t xml:space="preserve"> </w:t>
@@ -1909,7 +1920,7 @@
       <w:r>
         <w:t xml:space="preserve"> </w:t>
       </w:r>
-      <w:hyperlink r:id="rId54">
+      <w:hyperlink r:id="rId55">
         <w:r>
           <w:rPr>
             <w:rStyle w:val="Hipervnculo"/>
@@ -1918,14 +1929,14 @@
         </w:r>
       </w:hyperlink>
     </w:p>
-    <w:bookmarkEnd w:id="55"/>
-    <w:bookmarkStart w:id="57" w:name="ref-R-base"/>
-    <w:p>
-      <w:pPr>
-        <w:pStyle w:val="BodyText"/>
-      </w:pPr>
-      <w:r>
-        <w:t xml:space="preserve">R Core Team. (2019).</w:t>
+    <w:bookmarkEnd w:id="56"/>
+    <w:bookmarkStart w:id="58" w:name="ref-R-base"/>
+    <w:p>
+      <w:pPr>
+        <w:pStyle w:val="Bibliografa"/>
+      </w:pPr>
+      <w:r>
+        <w:t xml:space="preserve">R Core Team. (2020).</w:t>
       </w:r>
       <w:r>
         <w:t xml:space="preserve"> </w:t>
@@ -1942,7 +1953,7 @@
       <w:r>
         <w:t xml:space="preserve"> </w:t>
       </w:r>
-      <w:hyperlink r:id="rId56">
+      <w:hyperlink r:id="rId57">
         <w:r>
           <w:rPr>
             <w:rStyle w:val="Hipervnculo"/>
@@ -1951,11 +1962,11 @@
         </w:r>
       </w:hyperlink>
     </w:p>
-    <w:bookmarkEnd w:id="57"/>
-    <w:bookmarkStart w:id="58" w:name="ref-zarate2017Respuesta"/>
-    <w:p>
-      <w:pPr>
-        <w:pStyle w:val="BodyText"/>
+    <w:bookmarkEnd w:id="58"/>
+    <w:bookmarkStart w:id="59" w:name="ref-zarate2017Respuesta"/>
+    <w:p>
+      <w:pPr>
+        <w:pStyle w:val="Bibliografa"/>
       </w:pPr>
       <w:r>
         <w:t xml:space="preserve">Zárate, C., &amp; Gianina, M. (2017).</w:t>
@@ -1973,8 +1984,8 @@
         <w:t xml:space="preserve">.</w:t>
       </w:r>
     </w:p>
-    <w:bookmarkEnd w:id="58"/>
     <w:bookmarkEnd w:id="59"/>
+    <w:bookmarkEnd w:id="60"/>
     <w:p>
       <w:r>
         <w:br w:type="page"/>
@@ -3297,8 +3308,53 @@
         <w:br w:type="page"/>
       </w:r>
     </w:p>
-    <w:bookmarkStart w:id="60" w:name="htmlwidget-3e97dc15afd17d4562b0"/>
-    <w:bookmarkEnd w:id="60"/>
+    <w:p>
+      <w:pPr>
+        <w:pStyle w:val="BodyText"/>
+      </w:pPr>
+      <w:r>
+        <w:drawing>
+          <wp:inline>
+            <wp:extent cx="5969000" cy="3462020"/>
+            <wp:effectExtent b="0" l="0" r="0" t="0"/>
+            <wp:docPr descr="" title="" id="1" name="Picture"/>
+            <a:graphic>
+              <a:graphicData uri="http://schemas.openxmlformats.org/drawingml/2006/picture">
+                <pic:pic>
+                  <pic:nvPicPr>
+                    <pic:cNvPr descr="rticles_files/figure-docx/unnamed-chunk-1-1.png" id="0" name="Picture"/>
+                    <pic:cNvPicPr>
+                      <a:picLocks noChangeArrowheads="1" noChangeAspect="1"/>
+                    </pic:cNvPicPr>
+                  </pic:nvPicPr>
+                  <pic:blipFill>
+                    <a:blip r:embed="rId61"/>
+                    <a:stretch>
+                      <a:fillRect/>
+                    </a:stretch>
+                  </pic:blipFill>
+                  <pic:spPr bwMode="auto">
+                    <a:xfrm>
+                      <a:off x="0" y="0"/>
+                      <a:ext cx="5969000" cy="3462020"/>
+                    </a:xfrm>
+                    <a:prstGeom prst="rect">
+                      <a:avLst/>
+                    </a:prstGeom>
+                    <a:noFill/>
+                    <a:ln w="9525">
+                      <a:noFill/>
+                      <a:headEnd/>
+                      <a:tailEnd/>
+                    </a:ln>
+                  </pic:spPr>
+                </pic:pic>
+              </a:graphicData>
+            </a:graphic>
+          </wp:inline>
+        </w:drawing>
+      </w:r>
+    </w:p>
     <w:p>
       <w:r>
         <w:br w:type="page"/>
@@ -3324,7 +3380,7 @@
                     </pic:cNvPicPr>
                   </pic:nvPicPr>
                   <pic:blipFill>
-                    <a:blip r:embed="rId61"/>
+                    <a:blip r:embed="rId62"/>
                     <a:stretch>
                       <a:fillRect/>
                     </a:stretch>
@@ -3399,7 +3455,7 @@
                     </pic:cNvPicPr>
                   </pic:nvPicPr>
                   <pic:blipFill>
-                    <a:blip r:embed="rId62"/>
+                    <a:blip r:embed="rId63"/>
                     <a:stretch>
                       <a:fillRect/>
                     </a:stretch>
@@ -3471,7 +3527,7 @@
                     </pic:cNvPicPr>
                   </pic:nvPicPr>
                   <pic:blipFill>
-                    <a:blip r:embed="rId63"/>
+                    <a:blip r:embed="rId64"/>
                     <a:stretch>
                       <a:fillRect/>
                     </a:stretch>

</xml_diff>

<commit_message>
include function for tables and figures
</commit_message>
<xml_diff>
--- a/docs/rticles.docx
+++ b/docs/rticles.docx
@@ -1276,7 +1276,7 @@
         <w:t xml:space="preserve"> </w:t>
       </w:r>
       <w:r>
-        <w:t xml:space="preserve">1</w:t>
+        <w:t xml:space="preserve">2</w:t>
       </w:r>
       <w:r>
         <w:t xml:space="preserve">).</w:t>
@@ -1340,7 +1340,7 @@
         <w:t xml:space="preserve">)</w:t>
       </w:r>
       <w:r>
-        <w:t xml:space="preserve">, Pellentesque nibh. Aenean quam. In scelerisque sem at dolor. Maecenas mattis. Sed convallis tristique sem. Proin ut ligula vel nunc egestas porttitor. Morbi lectus risus, iaculis vel, suscipit quis, luctus non, massa. Fusce ac turpis quis ligula lacinia aliquet. Mauris ipsum. Nulla metus metus, ullamcorper vel, tincidunt sed, euismod in, nibh. Quisque volutpat condimentum velit. Class aptent taciti sociosqu ad litora torquent per conubia nostra, per inceptos himenaeos. Nam nec ante (Table</w:t>
+        <w:t xml:space="preserve">, Pellentesque nibh. Aenean quam. In scelerisque sem at dolor. Maecenas mattis. Sed convallis tristique sem. Proin ut ligula vel nunc egestas porttitor. Morbi lectus risus, iaculis vel, suscipit quis, luctus non, massa. Fusce ac turpis quis ligula lacinia aliquet. Mauris ipsum. Nulla metus metus, ullamcorper vel, tincidunt sed, euismod in, nibh. Quisque volutpat condimentum velit. Class aptent taciti sociosqu ad litora torquent per conubia nostra, per inceptos himenaeos. Nam nec ante (Figure</w:t>
       </w:r>
       <w:r>
         <w:t xml:space="preserve"> </w:t>
@@ -3304,6 +3304,43 @@
       </w:tr>
     </w:tbl>
     <w:p>
+      <w:pPr>
+        <w:pStyle w:val="BodyText"/>
+      </w:pPr>
+      <w:r>
+        <w:rPr>
+          <w:b/>
+        </w:rPr>
+        <w:t xml:space="preserve">Source:</w:t>
+      </w:r>
+      <w:r>
+        <w:t xml:space="preserve"> </w:t>
+      </w:r>
+      <w:r>
+        <w:rPr>
+          <w:vertAlign w:val="superscript"/>
+        </w:rPr>
+        <w:t xml:space="preserve">1</w:t>
+      </w:r>
+      <w:r>
+        <w:t xml:space="preserve"> </w:t>
+      </w:r>
+      <w:r>
+        <w:t xml:space="preserve">León et al. (</w:t>
+      </w:r>
+      <w:hyperlink w:anchor="ref-leon2018Nitrogen">
+        <w:r>
+          <w:rPr>
+            <w:rStyle w:val="Hipervnculo"/>
+          </w:rPr>
+          <w:t xml:space="preserve">2018</w:t>
+        </w:r>
+      </w:hyperlink>
+      <w:r>
+        <w:t xml:space="preserve">)</w:t>
+      </w:r>
+    </w:p>
+    <w:p>
       <w:r>
         <w:br w:type="page"/>
       </w:r>
@@ -3322,7 +3359,7 @@
               <a:graphicData uri="http://schemas.openxmlformats.org/drawingml/2006/picture">
                 <pic:pic>
                   <pic:nvPicPr>
-                    <pic:cNvPr descr="rticles_files/figure-docx/unnamed-chunk-1-1.png" id="0" name="Picture"/>
+                    <pic:cNvPr descr="rticles_files/figure-docx/webtab-1.png" id="0" name="Picture"/>
                     <pic:cNvPicPr>
                       <a:picLocks noChangeArrowheads="1" noChangeAspect="1"/>
                     </pic:cNvPicPr>
@@ -3369,7 +3406,7 @@
           <wp:inline>
             <wp:extent cx="5969000" cy="2388004"/>
             <wp:effectExtent b="0" l="0" r="0" t="0"/>
-            <wp:docPr descr="Figure 1: Germination experiment with Prosopis juliflor under different osmotic potentials and temperatures. A) Bar graph with germination percentage in a factorial analisys. B) Line graph from cumulative germination under different osmotic potentials." title="" id="1" name="Picture"/>
+            <wp:docPr descr="Figure 1: Germination experiment with Prosopis juliflor under different osmotic potentials and temperatures. Where: A) Bar graph with germination percentage in a factorial analisys. B) Line graph from cumulative germination under different osmotic potentials." title="" id="1" name="Picture"/>
             <a:graphic>
               <a:graphicData uri="http://schemas.openxmlformats.org/drawingml/2006/picture">
                 <pic:pic>
@@ -3427,7 +3464,22 @@
         <w:t xml:space="preserve"> </w:t>
       </w:r>
       <w:r>
-        <w:t xml:space="preserve">under different osmotic potentials and temperatures. A) Bar graph with germination percentage in a factorial analisys. B) Line graph from cumulative germination under different osmotic potentials.</w:t>
+        <w:t xml:space="preserve">under different osmotic potentials and temperatures.</w:t>
+      </w:r>
+      <w:r>
+        <w:t xml:space="preserve"> </w:t>
+      </w:r>
+      <w:r>
+        <w:rPr>
+          <w:b/>
+        </w:rPr>
+        <w:t xml:space="preserve">Where:</w:t>
+      </w:r>
+      <w:r>
+        <w:t xml:space="preserve"> </w:t>
+      </w:r>
+      <w:r>
+        <w:t xml:space="preserve">A) Bar graph with germination percentage in a factorial analisys. B) Line graph from cumulative germination under different osmotic potentials.</w:t>
       </w:r>
     </w:p>
     <w:p>

</xml_diff>

<commit_message>
addin reconstruct all the repo
</commit_message>
<xml_diff>
--- a/docs/rticles.docx
+++ b/docs/rticles.docx
@@ -1746,7 +1746,7 @@
         <w:pStyle w:val="Bibliografa"/>
       </w:pPr>
       <w:r>
-        <w:t xml:space="preserve">Lozano Isla, F., Benites Alfaro, O., &amp; Pompelli, M. F. (2020).</w:t>
+        <w:t xml:space="preserve">Lozano Isla, F., Benites Alfaro, O., Garcia de Santana, D., Ranal, M. A., &amp; Pompelli, M. F. (2020).</w:t>
       </w:r>
       <w:r>
         <w:t xml:space="preserve"> </w:t>
@@ -1768,7 +1768,7 @@
           <w:rPr>
             <w:rStyle w:val="Hipervnculo"/>
           </w:rPr>
-          <w:t xml:space="preserve">https://CRAN.R-project.org/package=GerminaR</w:t>
+          <w:t xml:space="preserve">https://flavjack.github.io/germinaquant/</w:t>
         </w:r>
       </w:hyperlink>
     </w:p>

</xml_diff>

<commit_message>
updt with new config
</commit_message>
<xml_diff>
--- a/docs/rticles.docx
+++ b/docs/rticles.docx
@@ -296,14 +296,17 @@
         <w:t xml:space="preserve"> </w:t>
       </w:r>
       <w:r>
-        <w:t xml:space="preserve">Lozano-Isla et al. (</w:t>
-      </w:r>
-      <w:hyperlink w:anchor="ref-lozano-isla2018Effects">
+        <w:t xml:space="preserve">(Abbai et al.,</w:t>
+      </w:r>
+      <w:r>
+        <w:t xml:space="preserve"> </w:t>
+      </w:r>
+      <w:hyperlink w:anchor="ref-abbai2019">
         <w:r>
           <w:rPr>
             <w:rStyle w:val="Hipervnculo"/>
           </w:rPr>
-          <w:t xml:space="preserve">2018</w:t>
+          <w:t xml:space="preserve">2019</w:t>
         </w:r>
       </w:hyperlink>
       <w:r>
@@ -319,31 +322,31 @@
         <w:t xml:space="preserve"> </w:t>
       </w:r>
       <w:r>
-        <w:t xml:space="preserve">(Maluszynski et al.,</w:t>
-      </w:r>
-      <w:r>
-        <w:t xml:space="preserve"> </w:t>
-      </w:r>
-      <w:hyperlink w:anchor="ref-maluszynski2009Methodologies">
+        <w:t xml:space="preserve">(Bergström et al.,</w:t>
+      </w:r>
+      <w:r>
+        <w:t xml:space="preserve"> </w:t>
+      </w:r>
+      <w:hyperlink w:anchor="ref-bergström2020">
         <w:r>
           <w:rPr>
             <w:rStyle w:val="Hipervnculo"/>
           </w:rPr>
-          <w:t xml:space="preserve">2009</w:t>
+          <w:t xml:space="preserve">2020</w:t>
         </w:r>
       </w:hyperlink>
       <w:r>
-        <w:t xml:space="preserve">; Pompelli et al.,</w:t>
-      </w:r>
-      <w:r>
-        <w:t xml:space="preserve"> </w:t>
-      </w:r>
-      <w:hyperlink w:anchor="Xebb02d5d081d321a9f857ff47b319bed940052e">
+        <w:t xml:space="preserve">; Bhatt et al.,</w:t>
+      </w:r>
+      <w:r>
+        <w:t xml:space="preserve"> </w:t>
+      </w:r>
+      <w:hyperlink w:anchor="ref-bhatt2019">
         <w:r>
           <w:rPr>
             <w:rStyle w:val="Hipervnculo"/>
           </w:rPr>
-          <w:t xml:space="preserve">2012</w:t>
+          <w:t xml:space="preserve">2019</w:t>
         </w:r>
       </w:hyperlink>
       <w:r>
@@ -364,31 +367,17 @@
         <w:t xml:space="preserve"> </w:t>
       </w:r>
       <w:r>
-        <w:t xml:space="preserve">(Avenot et al.,</w:t>
-      </w:r>
-      <w:r>
-        <w:t xml:space="preserve"> </w:t>
-      </w:r>
-      <w:hyperlink w:anchor="ref-avenot2009Characterizationa">
+        <w:t xml:space="preserve">(Donald &amp; Hamblin,</w:t>
+      </w:r>
+      <w:r>
+        <w:t xml:space="preserve"> </w:t>
+      </w:r>
+      <w:hyperlink w:anchor="ref-donald1976">
         <w:r>
           <w:rPr>
             <w:rStyle w:val="Hipervnculo"/>
           </w:rPr>
-          <w:t xml:space="preserve">2009</w:t>
-        </w:r>
-      </w:hyperlink>
-      <w:r>
-        <w:t xml:space="preserve">; Zárate &amp; Gianina,</w:t>
-      </w:r>
-      <w:r>
-        <w:t xml:space="preserve"> </w:t>
-      </w:r>
-      <w:hyperlink w:anchor="ref-zarate2017Respuesta">
-        <w:r>
-          <w:rPr>
-            <w:rStyle w:val="Hipervnculo"/>
-          </w:rPr>
-          <w:t xml:space="preserve">2017</w:t>
+          <w:t xml:space="preserve">1976</w:t>
         </w:r>
       </w:hyperlink>
       <w:r>
@@ -465,6 +454,9 @@
         <w:t xml:space="preserve">. Each variable was submitted at analysis of variance (ANOVA) and the mean comparison test used was Student-Newman Keuls (P&lt;0.05)</w:t>
       </w:r>
       <w:r>
+        <w:t xml:space="preserve"> </w:t>
+      </w:r>
+      <w:r>
         <w:t xml:space="preserve">(de Mendiburu,</w:t>
       </w:r>
       <w:r>
@@ -482,7 +474,15 @@
         <w:t xml:space="preserve">)</w:t>
       </w:r>
       <w:r>
-        <w:t xml:space="preserve">. For the multivariate analysis, the principal components analysis (PCA) and cluster hierarchical classification analysis (HCPC) will be used</w:t>
+        <w:t xml:space="preserve">. For the multivariate analysis, the principal components analysis (PCA) and cluster hierarchical classification analysis (HCPC) will be used .</w:t>
+      </w:r>
+    </w:p>
+    <w:p>
+      <w:pPr>
+        <w:pStyle w:val="BodyText"/>
+      </w:pPr>
+      <w:r>
+        <w:t xml:space="preserve">The vertical bars represent the means (±SE). The mean differences between the groups are represented by different capital letters and into the group different lowercase letters (SNK, p = 0.05)</w:t>
       </w:r>
       <w:r>
         <w:t xml:space="preserve"> </w:t>
@@ -499,37 +499,6 @@
             <w:rStyle w:val="Hipervnculo"/>
           </w:rPr>
           <w:t xml:space="preserve">2020</w:t>
-        </w:r>
-      </w:hyperlink>
-      <w:r>
-        <w:t xml:space="preserve">)</w:t>
-      </w:r>
-      <w:r>
-        <w:t xml:space="preserve">.</w:t>
-      </w:r>
-    </w:p>
-    <w:p>
-      <w:pPr>
-        <w:pStyle w:val="BodyText"/>
-      </w:pPr>
-      <w:r>
-        <w:t xml:space="preserve">The vertical bars represent the means (±SE). The mean differences between the groups are represented by different capital letters and into the group different lowercase letters (SNK, p = 0.05)</w:t>
-      </w:r>
-      <w:r>
-        <w:t xml:space="preserve"> </w:t>
-      </w:r>
-      <w:r>
-        <w:t xml:space="preserve">(Gutierrez et al.,</w:t>
-      </w:r>
-      <w:r>
-        <w:t xml:space="preserve"> </w:t>
-      </w:r>
-      <w:hyperlink w:anchor="ref-gutierrez2018Contribution">
-        <w:r>
-          <w:rPr>
-            <w:rStyle w:val="Hipervnculo"/>
-          </w:rPr>
-          <w:t xml:space="preserve">2018</w:t>
         </w:r>
       </w:hyperlink>
       <w:r>
@@ -770,7 +739,7 @@
         <w:pStyle w:val="BodyText"/>
       </w:pPr>
       <w:r>
-        <w:t xml:space="preserve">Curabitur sodales ligula in libero. Sed dignissim lacinia nunc. Curabitur tortor. Pellentesque nibh. Aenean quam. In scelerisque sem at dolor. Maecenas mattis. Sed convallis tristique sem. Proin ut ligula vel nunc egestas porttitor. Morbi lectus risus, iaculis vel, suscipit quis, luctus non, massa. Fusce ac turpis quis ligula lacinia aliquet. Mauris ipsum.</w:t>
+        <w:t xml:space="preserve">Curabitur sodales ligula in libero. Sed dignissim lacinia nunc. Curabitur tortor. Pellentesque nibh. Aenean quam. In scelerisque sem at dolor. Maecenas mattis. Sed convallis tristique sem. Proin ut ligula vel nunc egestas porttitor. Morbi lectus risus, iaculis vel, suscipit quis, luctus non, massa. Fusce ac turpis quis ligula lacinia aliquet Mauris ipsum .</w:t>
       </w:r>
     </w:p>
     <w:p>
@@ -1270,7 +1239,7 @@
         <w:pStyle w:val="FirstParagraph"/>
       </w:pPr>
       <w:r>
-        <w:t xml:space="preserve">Nulla metus metus, ullamcorper vel, tincidunt sed, euismod in, nibh. Quisque volutpat condimentum velit. Class aptent taciti sociosqu ad litora torquent per conubia nostra, per inceptos himenaeos. Nam nec ante. Sed lacinia, urna non tincidunt mattis, tortor neque adipiscing diam, a cursus ipsum ante quis turpis. Nulla facilisi. Ut fringilla. Suspendisse potenti. Nunc feugiat mi a tellus consequat imperdiet. Vestibulum sapien. Proin quam. Etiam ultrices (Figure:</w:t>
+        <w:t xml:space="preserve">Nulla metus metus, ullamcorper vel, tincidunt sed, euismod in, nibh. Quisque volutpat condimentum velit. Class aptent taciti sociosqu ad litora torquent per conubia nostra, per inceptos himenaeos. Nam nec ante. Sed lacinia, urna non tincidunt mattis, tortor neque adipiscing diam, a cursus ipsum ante quis turpis. Nulla facilisi. Ut fringilla. Suspendisse potenti. Nunc feugiat mi a tellus consequat imperdiet. Vestibulum sapien. Proin quam. Etiam ultrices (Figure</w:t>
       </w:r>
       <w:r>
         <w:t xml:space="preserve"> </w:t>
@@ -1303,43 +1272,23 @@
         <w:t xml:space="preserve"> </w:t>
       </w:r>
       <w:r>
-        <w:t xml:space="preserve">León et al. (</w:t>
-      </w:r>
-      <w:hyperlink w:anchor="ref-leon2018Nitrogen">
+        <w:t xml:space="preserve">(Lozano-Isla et al.,</w:t>
+      </w:r>
+      <w:r>
+        <w:t xml:space="preserve"> </w:t>
+      </w:r>
+      <w:hyperlink w:anchor="ref-GerminaR2019">
         <w:r>
           <w:rPr>
             <w:rStyle w:val="Hipervnculo"/>
           </w:rPr>
-          <w:t xml:space="preserve">2018</w:t>
+          <w:t xml:space="preserve">2019</w:t>
         </w:r>
       </w:hyperlink>
       <w:r>
         <w:t xml:space="preserve">)</w:t>
       </w:r>
       <w:r>
-        <w:t xml:space="preserve"> </w:t>
-      </w:r>
-      <w:r>
-        <w:t xml:space="preserve">and</w:t>
-      </w:r>
-      <w:r>
-        <w:t xml:space="preserve"> </w:t>
-      </w:r>
-      <w:r>
-        <w:t xml:space="preserve">Dixit (</w:t>
-      </w:r>
-      <w:hyperlink w:anchor="ref-dixit2015Adaptacion">
-        <w:r>
-          <w:rPr>
-            <w:rStyle w:val="Hipervnculo"/>
-          </w:rPr>
-          <w:t xml:space="preserve">2015</w:t>
-        </w:r>
-      </w:hyperlink>
-      <w:r>
-        <w:t xml:space="preserve">)</w:t>
-      </w:r>
-      <w:r>
         <w:t xml:space="preserve">, Pellentesque nibh. Aenean quam. In scelerisque sem at dolor. Maecenas mattis. Sed convallis tristique sem. Proin ut ligula vel nunc egestas porttitor. Morbi lectus risus, iaculis vel, suscipit quis, luctus non, massa. Fusce ac turpis quis ligula lacinia aliquet. Mauris ipsum. Nulla metus metus, ullamcorper vel, tincidunt sed, euismod in, nibh. Quisque volutpat condimentum velit. Class aptent taciti sociosqu ad litora torquent per conubia nostra, per inceptos himenaeos. Nam nec ante (Figure</w:t>
       </w:r>
       <w:r>
@@ -1357,30 +1306,7 @@
         <w:pStyle w:val="BodyText"/>
       </w:pPr>
       <w:r>
-        <w:t xml:space="preserve">Sed lacinia, urna non tincidunt mattis, tortor neque adipiscing diam, a cursus ipsum ante quis turpis. Nulla facilisi. Ut fringilla. Suspendisse potenti. Nunc feugiat mi a tellus consequat imperdiet. Vestibulum sapien. Proin quam. Etiam ultrices. Suspendisse in justo eu magna luctus suscipit. Sed lectus. Integer euismod lacus luctus magna. Quisque cursus, metus vitae pharetra auctor, sem massa mattis sem, at interdum magna augue eget diam. Vestibulum ante ipsum primis in faucibus orci luctus et ultrices posuere cubilia Curae; Morbi lacinia molestie dui. Praesent blandit dolor</w:t>
-      </w:r>
-      <w:r>
-        <w:t xml:space="preserve"> </w:t>
-      </w:r>
-      <w:r>
-        <w:t xml:space="preserve">(Blum,</w:t>
-      </w:r>
-      <w:r>
-        <w:t xml:space="preserve"> </w:t>
-      </w:r>
-      <w:hyperlink w:anchor="ref-blum2005Drought">
-        <w:r>
-          <w:rPr>
-            <w:rStyle w:val="Hipervnculo"/>
-          </w:rPr>
-          <w:t xml:space="preserve">2005</w:t>
-        </w:r>
-      </w:hyperlink>
-      <w:r>
-        <w:t xml:space="preserve">)</w:t>
-      </w:r>
-      <w:r>
-        <w:t xml:space="preserve">.</w:t>
+        <w:t xml:space="preserve">Sed lacinia, urna non tincidunt mattis, tortor neque adipiscing diam, a cursus ipsum ante quis turpis. Nulla facilisi. Ut fringilla. Suspendisse potenti. Nunc feugiat mi a tellus consequat imperdiet. Vestibulum sapien. Proin quam. Etiam ultrices. Suspendisse in justo eu magna luctus suscipit. Sed lectus. Integer euismod lacus luctus magna. Quisque cursus, metus vitae pharetra auctor, sem massa mattis sem, at interdum magna augue eget diam. Vestibulum ante ipsum primis in faucibus orci luctus et ultrices posuere cubilia Curae; Morbi lacinia molestie dui. Praesent blandit dolor .</w:t>
       </w:r>
     </w:p>
     <w:p>
@@ -1429,14 +1355,14 @@
       </w:r>
       <w:bookmarkEnd w:id="36"/>
     </w:p>
-    <w:bookmarkStart w:id="60" w:name="refs"/>
-    <w:bookmarkStart w:id="38" w:name="ref-avenot2009Characterizationa"/>
+    <w:bookmarkStart w:id="57" w:name="refs"/>
+    <w:bookmarkStart w:id="38" w:name="ref-abbai2019"/>
     <w:p>
       <w:pPr>
         <w:pStyle w:val="Bibliografa"/>
       </w:pPr>
       <w:r>
-        <w:t xml:space="preserve">Avenot, H., Sellam, A., &amp; Michailides, T. (2009). Characterization of mutations in the membrane-anchored subunits AaSDHC and AaSDHD of succinate dehydrogenase from Alternaria alternata isolates conferring field resistance to the fungicide boscalid.</w:t>
+        <w:t xml:space="preserve">Abbai, R., Singh, V. K., Nachimuthu, V. V., Sinha, P., Selvaraj, R., Vipparla, A. K., Singh, A. K., Singh, U. M., Varshney, R. K., &amp; Kumar, A. (2019). Haplotype analysis of key genes governing grain yield and quality traits across 3K rg panel reveals scope for the development of tailor-made rice with enhanced genetic gains.</w:t>
       </w:r>
       <w:r>
         <w:t xml:space="preserve"> </w:t>
@@ -1445,7 +1371,7 @@
         <w:rPr>
           <w:i/>
         </w:rPr>
-        <w:t xml:space="preserve">Plant Pathology</w:t>
+        <w:t xml:space="preserve">Plant Biotechnology Journal</w:t>
       </w:r>
       <w:r>
         <w:t xml:space="preserve">,</w:t>
@@ -1457,10 +1383,10 @@
         <w:rPr>
           <w:i/>
         </w:rPr>
-        <w:t xml:space="preserve">58</w:t>
-      </w:r>
-      <w:r>
-        <w:t xml:space="preserve">(6), 1134–1143.</w:t>
+        <w:t xml:space="preserve">17</w:t>
+      </w:r>
+      <w:r>
+        <w:t xml:space="preserve">(8), 1612–1622.</w:t>
       </w:r>
       <w:r>
         <w:t xml:space="preserve"> </w:t>
@@ -1470,18 +1396,18 @@
           <w:rPr>
             <w:rStyle w:val="Hipervnculo"/>
           </w:rPr>
-          <w:t xml:space="preserve">https://doi.org/10.1111/j.1365-3059.2009.02154.x</w:t>
+          <w:t xml:space="preserve">https://doi.org/10.1111/pbi.13087</w:t>
         </w:r>
       </w:hyperlink>
     </w:p>
     <w:bookmarkEnd w:id="38"/>
-    <w:bookmarkStart w:id="40" w:name="ref-blum2005Drought"/>
+    <w:bookmarkStart w:id="40" w:name="ref-bergström2020"/>
     <w:p>
       <w:pPr>
         <w:pStyle w:val="Bibliografa"/>
       </w:pPr>
       <w:r>
-        <w:t xml:space="preserve">Blum, A. (2005). Drought resistance, water-use efficiency, and yield potentialAre they compatible, dissonant, or mutually exclusive?</w:t>
+        <w:t xml:space="preserve">Bergström, A., McCarthy, S. A., Hui, R., Almarri, M. A., Ayub, Q., Danecek, P., Chen, Y., Felkel, S., Hallast, P., Kamm, J., &amp; al. (2020). Insights into human genetic variation and population history from 929 diverse genomes.</w:t>
       </w:r>
       <w:r>
         <w:t xml:space="preserve"> </w:t>
@@ -1490,7 +1416,7 @@
         <w:rPr>
           <w:i/>
         </w:rPr>
-        <w:t xml:space="preserve">Australian Journal of Agricultural Research</w:t>
+        <w:t xml:space="preserve">Science</w:t>
       </w:r>
       <w:r>
         <w:t xml:space="preserve">,</w:t>
@@ -1502,10 +1428,10 @@
         <w:rPr>
           <w:i/>
         </w:rPr>
-        <w:t xml:space="preserve">56</w:t>
-      </w:r>
-      <w:r>
-        <w:t xml:space="preserve">(11), 1159.</w:t>
+        <w:t xml:space="preserve">367</w:t>
+      </w:r>
+      <w:r>
+        <w:t xml:space="preserve">(6484).</w:t>
       </w:r>
       <w:r>
         <w:t xml:space="preserve"> </w:t>
@@ -1515,17 +1441,62 @@
           <w:rPr>
             <w:rStyle w:val="Hipervnculo"/>
           </w:rPr>
-          <w:t xml:space="preserve">https://doi.org/10.1071/AR05069</w:t>
+          <w:t xml:space="preserve">https://doi.org/10.1126/science.aay5012</w:t>
         </w:r>
       </w:hyperlink>
     </w:p>
     <w:bookmarkEnd w:id="40"/>
-    <w:bookmarkStart w:id="42" w:name="ref-R-agricolae"/>
+    <w:bookmarkStart w:id="42" w:name="ref-bhatt2019"/>
     <w:p>
       <w:pPr>
         <w:pStyle w:val="Bibliografa"/>
       </w:pPr>
       <w:r>
+        <w:t xml:space="preserve">Bhatt, A., Bhat, N. R., Lozano-Isla, F., Gallacher, D., Santo, A., Batista-Silva, W., Fernandes, D., &amp; Pompelli, M. F. (2019). Germination asynchrony is increased by dual seed bank presence in two desert perennial halophytes.</w:t>
+      </w:r>
+      <w:r>
+        <w:t xml:space="preserve"> </w:t>
+      </w:r>
+      <w:r>
+        <w:rPr>
+          <w:i/>
+        </w:rPr>
+        <w:t xml:space="preserve">Botany</w:t>
+      </w:r>
+      <w:r>
+        <w:t xml:space="preserve">,</w:t>
+      </w:r>
+      <w:r>
+        <w:t xml:space="preserve"> </w:t>
+      </w:r>
+      <w:r>
+        <w:rPr>
+          <w:i/>
+        </w:rPr>
+        <w:t xml:space="preserve">97</w:t>
+      </w:r>
+      <w:r>
+        <w:t xml:space="preserve">(11), 639–649.</w:t>
+      </w:r>
+      <w:r>
+        <w:t xml:space="preserve"> </w:t>
+      </w:r>
+      <w:hyperlink r:id="rId41">
+        <w:r>
+          <w:rPr>
+            <w:rStyle w:val="Hipervnculo"/>
+          </w:rPr>
+          <w:t xml:space="preserve">https://doi.org/10.1139/cjb-2019-0071</w:t>
+        </w:r>
+      </w:hyperlink>
+    </w:p>
+    <w:bookmarkEnd w:id="42"/>
+    <w:bookmarkStart w:id="44" w:name="ref-R-agricolae"/>
+    <w:p>
+      <w:pPr>
+        <w:pStyle w:val="Bibliografa"/>
+      </w:pPr>
+      <w:r>
         <w:t xml:space="preserve">de Mendiburu, F. (2020).</w:t>
       </w:r>
       <w:r>
@@ -1543,7 +1514,7 @@
       <w:r>
         <w:t xml:space="preserve"> </w:t>
       </w:r>
-      <w:hyperlink r:id="rId41">
+      <w:hyperlink r:id="rId43">
         <w:r>
           <w:rPr>
             <w:rStyle w:val="Hipervnculo"/>
@@ -1552,14 +1523,14 @@
         </w:r>
       </w:hyperlink>
     </w:p>
-    <w:bookmarkEnd w:id="42"/>
-    <w:bookmarkStart w:id="43" w:name="ref-dixit2015Adaptacion"/>
+    <w:bookmarkEnd w:id="44"/>
+    <w:bookmarkStart w:id="46" w:name="ref-donald1976"/>
     <w:p>
       <w:pPr>
         <w:pStyle w:val="Bibliografa"/>
       </w:pPr>
       <w:r>
-        <w:t xml:space="preserve">Dixit, A. (2015).</w:t>
+        <w:t xml:space="preserve">Donald, C. M., &amp; Hamblin, J. (1976). The biological yield and harvest index of cereals as agronomic and plant breeding criteria. In N. C. Brady (Ed.),</w:t>
       </w:r>
       <w:r>
         <w:t xml:space="preserve"> </w:t>
@@ -1568,101 +1539,28 @@
         <w:rPr>
           <w:i/>
         </w:rPr>
-        <w:t xml:space="preserve">Adaptación al cambio climático: aumento de la producción de quinua mediante técnicas nucleares</w:t>
-      </w:r>
-      <w:r>
-        <w:t xml:space="preserve">.</w:t>
-      </w:r>
-    </w:p>
-    <w:bookmarkEnd w:id="43"/>
-    <w:bookmarkStart w:id="45" w:name="ref-gutierrez2018Contribution"/>
-    <w:p>
-      <w:pPr>
-        <w:pStyle w:val="Bibliografa"/>
-      </w:pPr>
-      <w:r>
-        <w:t xml:space="preserve">Gutierrez, P., Vega, R., Garc</w:t>
-      </w:r>
-      <w:r>
-        <w:t xml:space="preserve">’ıa, S., &amp; Casas, A. (2018). Contribution from vermicompost to trace element uptake in</w:t>
-      </w:r>
-      <w:r>
-        <w:t xml:space="preserve"> </w:t>
-      </w:r>
-      <w:r>
-        <w:rPr>
-          <w:i/>
-        </w:rPr>
-        <w:t xml:space="preserve">Capsicum</w:t>
-      </w:r>
-      <w:r>
-        <w:t xml:space="preserve"> </w:t>
-      </w:r>
-      <w:r>
-        <w:rPr>
-          <w:i/>
-        </w:rPr>
-        <w:t xml:space="preserve">Baccatum</w:t>
-      </w:r>
-      <w:r>
-        <w:t xml:space="preserve"> </w:t>
-      </w:r>
-      <w:r>
-        <w:t xml:space="preserve">L. Var.</w:t>
-      </w:r>
-      <w:r>
-        <w:t xml:space="preserve"> </w:t>
-      </w:r>
-      <w:r>
-        <w:rPr>
-          <w:i/>
-        </w:rPr>
-        <w:t xml:space="preserve">Pendulum</w:t>
-      </w:r>
-      <w:r>
-        <w:t xml:space="preserve"> </w:t>
-      </w:r>
-      <w:r>
-        <w:t xml:space="preserve">grown under organic management at La Molina, Peru.</w:t>
-      </w:r>
-      <w:r>
-        <w:t xml:space="preserve"> </w:t>
-      </w:r>
-      <w:r>
-        <w:rPr>
-          <w:i/>
-        </w:rPr>
-        <w:t xml:space="preserve">Acta Horticulturae</w:t>
-      </w:r>
-      <w:r>
-        <w:t xml:space="preserve">,</w:t>
-      </w:r>
-      <w:r>
-        <w:t xml:space="preserve"> </w:t>
-      </w:r>
-      <w:r>
-        <w:rPr>
-          <w:i/>
-        </w:rPr>
-        <w:t xml:space="preserve">1217</w:t>
-      </w:r>
-      <w:r>
-        <w:t xml:space="preserve">, 327–334.</w:t>
-      </w:r>
-      <w:r>
-        <w:t xml:space="preserve"> </w:t>
-      </w:r>
-      <w:hyperlink r:id="rId44">
+        <w:t xml:space="preserve">Advances in agronomy</w:t>
+      </w:r>
+      <w:r>
+        <w:t xml:space="preserve"> </w:t>
+      </w:r>
+      <w:r>
+        <w:t xml:space="preserve">(Vol. 28, pp. 361–405). Academic Press.</w:t>
+      </w:r>
+      <w:r>
+        <w:t xml:space="preserve"> </w:t>
+      </w:r>
+      <w:hyperlink r:id="rId45">
         <w:r>
           <w:rPr>
             <w:rStyle w:val="Hipervnculo"/>
           </w:rPr>
-          <w:t xml:space="preserve">https://doi.org/10.17660/ActaHortic.2018.1217.41</w:t>
+          <w:t xml:space="preserve">http://www.sciencedirect.com/science/article/pii/S0065211308605593</w:t>
         </w:r>
       </w:hyperlink>
     </w:p>
-    <w:bookmarkEnd w:id="45"/>
-    <w:bookmarkStart w:id="47" w:name="ref-R-FactoMineR"/>
+    <w:bookmarkEnd w:id="46"/>
+    <w:bookmarkStart w:id="48" w:name="ref-R-FactoMineR"/>
     <w:p>
       <w:pPr>
         <w:pStyle w:val="Bibliografa"/>
@@ -1685,7 +1583,7 @@
       <w:r>
         <w:t xml:space="preserve"> </w:t>
       </w:r>
-      <w:hyperlink r:id="rId46">
+      <w:hyperlink r:id="rId47">
         <w:r>
           <w:rPr>
             <w:rStyle w:val="Hipervnculo"/>
@@ -1694,14 +1592,14 @@
         </w:r>
       </w:hyperlink>
     </w:p>
-    <w:bookmarkEnd w:id="47"/>
-    <w:bookmarkStart w:id="49" w:name="ref-leon2018Nitrogen"/>
+    <w:bookmarkEnd w:id="48"/>
+    <w:bookmarkStart w:id="50" w:name="ref-R-GerminaR"/>
     <w:p>
       <w:pPr>
         <w:pStyle w:val="Bibliografa"/>
       </w:pPr>
       <w:r>
-        <w:t xml:space="preserve">León, D., Gutierrez, P., Riojas, R., &amp; Casas, A. (2018). Nitrogen, phosphorus and potassium levels in asparagus production.</w:t>
+        <w:t xml:space="preserve">Lozano Isla, F., Benites Alfaro, O., Garcia de Santana, D., Ranal, M. A., &amp; Pompelli, M. F. (2020).</w:t>
       </w:r>
       <w:r>
         <w:t xml:space="preserve"> </w:t>
@@ -1710,51 +1608,6 @@
         <w:rPr>
           <w:i/>
         </w:rPr>
-        <w:t xml:space="preserve">Acta Horticulturae</w:t>
-      </w:r>
-      <w:r>
-        <w:t xml:space="preserve">,</w:t>
-      </w:r>
-      <w:r>
-        <w:t xml:space="preserve"> </w:t>
-      </w:r>
-      <w:r>
-        <w:rPr>
-          <w:i/>
-        </w:rPr>
-        <w:t xml:space="preserve">1223</w:t>
-      </w:r>
-      <w:r>
-        <w:t xml:space="preserve">, 81–87.</w:t>
-      </w:r>
-      <w:r>
-        <w:t xml:space="preserve"> </w:t>
-      </w:r>
-      <w:hyperlink r:id="rId48">
-        <w:r>
-          <w:rPr>
-            <w:rStyle w:val="Hipervnculo"/>
-          </w:rPr>
-          <w:t xml:space="preserve">https://doi.org/10.17660/ActaHortic.2018.1223.12</w:t>
-        </w:r>
-      </w:hyperlink>
-    </w:p>
-    <w:bookmarkEnd w:id="49"/>
-    <w:bookmarkStart w:id="51" w:name="ref-R-GerminaR"/>
-    <w:p>
-      <w:pPr>
-        <w:pStyle w:val="Bibliografa"/>
-      </w:pPr>
-      <w:r>
-        <w:t xml:space="preserve">Lozano Isla, F., Benites Alfaro, O., Garcia de Santana, D., Ranal, M. A., &amp; Pompelli, M. F. (2020).</w:t>
-      </w:r>
-      <w:r>
-        <w:t xml:space="preserve"> </w:t>
-      </w:r>
-      <w:r>
-        <w:rPr>
-          <w:i/>
-        </w:rPr>
         <w:t xml:space="preserve">GerminaR: Indices and graphics for assess seed germination process</w:t>
       </w:r>
       <w:r>
@@ -1763,7 +1616,7 @@
       <w:r>
         <w:t xml:space="preserve"> </w:t>
       </w:r>
-      <w:hyperlink r:id="rId50">
+      <w:hyperlink r:id="rId49">
         <w:r>
           <w:rPr>
             <w:rStyle w:val="Hipervnculo"/>
@@ -1772,14 +1625,14 @@
         </w:r>
       </w:hyperlink>
     </w:p>
-    <w:bookmarkEnd w:id="51"/>
-    <w:bookmarkStart w:id="53" w:name="ref-lozano-isla2018Effects"/>
+    <w:bookmarkEnd w:id="50"/>
+    <w:bookmarkStart w:id="52" w:name="ref-GerminaR2019"/>
     <w:p>
       <w:pPr>
         <w:pStyle w:val="Bibliografa"/>
       </w:pPr>
       <w:r>
-        <w:t xml:space="preserve">Lozano-Isla, F., Campos, M. L. O., Endres, L., Bezerra-Neto, E., &amp; Pompelli, M. F. (2018). Effects of seed storage time and salt stress on the germination of</w:t>
+        <w:t xml:space="preserve">Lozano-Isla, Flavio, Benites-Alfaro, Omar Eduardo, Pompelli, &amp; Marcelo Francisco. (2019). GerminaR: An R package for germination analysis with the interactive web application “GerminaQuant for R”.</w:t>
       </w:r>
       <w:r>
         <w:t xml:space="preserve"> </w:t>
@@ -1788,7 +1641,10 @@
         <w:rPr>
           <w:i/>
         </w:rPr>
-        <w:t xml:space="preserve">Jatropha</w:t>
+        <w:t xml:space="preserve">Ecological Research</w:t>
+      </w:r>
+      <w:r>
+        <w:t xml:space="preserve">,</w:t>
       </w:r>
       <w:r>
         <w:t xml:space="preserve"> </w:t>
@@ -1797,58 +1653,31 @@
         <w:rPr>
           <w:i/>
         </w:rPr>
-        <w:t xml:space="preserve">Curcas</w:t>
-      </w:r>
-      <w:r>
-        <w:t xml:space="preserve"> </w:t>
-      </w:r>
-      <w:r>
-        <w:t xml:space="preserve">L.</w:t>
-      </w:r>
-      <w:r>
-        <w:t xml:space="preserve"> </w:t>
-      </w:r>
-      <w:r>
-        <w:rPr>
-          <w:i/>
-        </w:rPr>
-        <w:t xml:space="preserve">Industrial Crops and Products</w:t>
-      </w:r>
-      <w:r>
-        <w:t xml:space="preserve">,</w:t>
-      </w:r>
-      <w:r>
-        <w:t xml:space="preserve"> </w:t>
-      </w:r>
-      <w:r>
-        <w:rPr>
-          <w:i/>
-        </w:rPr>
-        <w:t xml:space="preserve">118</w:t>
-      </w:r>
-      <w:r>
-        <w:t xml:space="preserve">, 214–224.</w:t>
-      </w:r>
-      <w:r>
-        <w:t xml:space="preserve"> </w:t>
-      </w:r>
-      <w:hyperlink r:id="rId52">
+        <w:t xml:space="preserve">34</w:t>
+      </w:r>
+      <w:r>
+        <w:t xml:space="preserve">(2), 339–346.</w:t>
+      </w:r>
+      <w:r>
+        <w:t xml:space="preserve"> </w:t>
+      </w:r>
+      <w:hyperlink r:id="rId51">
         <w:r>
           <w:rPr>
             <w:rStyle w:val="Hipervnculo"/>
           </w:rPr>
-          <w:t xml:space="preserve">https://doi.org/10.1016/j.indcrop.2018.03.052</w:t>
+          <w:t xml:space="preserve">https://doi.org/10.1111/1440-1703.1275</w:t>
         </w:r>
       </w:hyperlink>
     </w:p>
-    <w:bookmarkEnd w:id="53"/>
-    <w:bookmarkStart w:id="54" w:name="ref-maluszynski2009Methodologies"/>
+    <w:bookmarkEnd w:id="52"/>
+    <w:bookmarkStart w:id="54" w:name="ref-R-base"/>
     <w:p>
       <w:pPr>
         <w:pStyle w:val="Bibliografa"/>
       </w:pPr>
       <w:r>
-        <w:t xml:space="preserve">Maluszynski, M., Szarejko, I., Bhatia, C. R., Nichterlein, K., &amp; Lagoda, P. J. L. (2009). Methodologies for generating variability. Part 4: Mutation techniques.</w:t>
+        <w:t xml:space="preserve">R Core Team. (2020).</w:t>
       </w:r>
       <w:r>
         <w:t xml:space="preserve"> </w:t>
@@ -1857,94 +1686,6 @@
         <w:rPr>
           <w:i/>
         </w:rPr>
-        <w:t xml:space="preserve">Plant Breeding and Farmer Participation</w:t>
-      </w:r>
-      <w:r>
-        <w:t xml:space="preserve">, 159–194.</w:t>
-      </w:r>
-    </w:p>
-    <w:bookmarkEnd w:id="54"/>
-    <w:bookmarkStart w:id="56" w:name="Xebb02d5d081d321a9f857ff47b319bed940052e"/>
-    <w:p>
-      <w:pPr>
-        <w:pStyle w:val="Bibliografa"/>
-      </w:pPr>
-      <w:r>
-        <w:t xml:space="preserve">Pompelli, M. F., Antunes, W. C., Ferreira, D. T. R. G., Cavalcante, P. G. S., Wanderley-Filho, H. C. L., &amp; Endres, L. (2012). Allometric models for non-destructive leaf area estimation of</w:t>
-      </w:r>
-      <w:r>
-        <w:t xml:space="preserve"> </w:t>
-      </w:r>
-      <w:r>
-        <w:rPr>
-          <w:i/>
-        </w:rPr>
-        <w:t xml:space="preserve">Jatropha</w:t>
-      </w:r>
-      <w:r>
-        <w:t xml:space="preserve"> </w:t>
-      </w:r>
-      <w:r>
-        <w:rPr>
-          <w:i/>
-        </w:rPr>
-        <w:t xml:space="preserve">Curcas</w:t>
-      </w:r>
-      <w:r>
-        <w:t xml:space="preserve">.</w:t>
-      </w:r>
-      <w:r>
-        <w:t xml:space="preserve"> </w:t>
-      </w:r>
-      <w:r>
-        <w:rPr>
-          <w:i/>
-        </w:rPr>
-        <w:t xml:space="preserve">Biomass and Bioenergy</w:t>
-      </w:r>
-      <w:r>
-        <w:t xml:space="preserve">,</w:t>
-      </w:r>
-      <w:r>
-        <w:t xml:space="preserve"> </w:t>
-      </w:r>
-      <w:r>
-        <w:rPr>
-          <w:i/>
-        </w:rPr>
-        <w:t xml:space="preserve">36</w:t>
-      </w:r>
-      <w:r>
-        <w:t xml:space="preserve">, 77–85.</w:t>
-      </w:r>
-      <w:r>
-        <w:t xml:space="preserve"> </w:t>
-      </w:r>
-      <w:hyperlink r:id="rId55">
-        <w:r>
-          <w:rPr>
-            <w:rStyle w:val="Hipervnculo"/>
-          </w:rPr>
-          <w:t xml:space="preserve">https://doi.org/10.1016/j.biombioe.2011.10.010</w:t>
-        </w:r>
-      </w:hyperlink>
-    </w:p>
-    <w:bookmarkEnd w:id="56"/>
-    <w:bookmarkStart w:id="58" w:name="ref-R-base"/>
-    <w:p>
-      <w:pPr>
-        <w:pStyle w:val="Bibliografa"/>
-      </w:pPr>
-      <w:r>
-        <w:t xml:space="preserve">R Core Team. (2020).</w:t>
-      </w:r>
-      <w:r>
-        <w:t xml:space="preserve"> </w:t>
-      </w:r>
-      <w:r>
-        <w:rPr>
-          <w:i/>
-        </w:rPr>
         <w:t xml:space="preserve">R: A language and environment for statistical computing</w:t>
       </w:r>
       <w:r>
@@ -1953,7 +1694,7 @@
       <w:r>
         <w:t xml:space="preserve"> </w:t>
       </w:r>
-      <w:hyperlink r:id="rId57">
+      <w:hyperlink r:id="rId53">
         <w:r>
           <w:rPr>
             <w:rStyle w:val="Hipervnculo"/>
@@ -1962,14 +1703,14 @@
         </w:r>
       </w:hyperlink>
     </w:p>
-    <w:bookmarkEnd w:id="58"/>
-    <w:bookmarkStart w:id="59" w:name="ref-zarate2017Respuesta"/>
+    <w:bookmarkEnd w:id="54"/>
+    <w:bookmarkStart w:id="56" w:name="ref-schafleitner2007"/>
     <w:p>
       <w:pPr>
         <w:pStyle w:val="Bibliografa"/>
       </w:pPr>
       <w:r>
-        <w:t xml:space="preserve">Zárate, C., &amp; Gianina, M. (2017).</w:t>
+        <w:t xml:space="preserve">Schafleitner, R., Gutierrez, R., Espino, R., Gaudin, A., Pérez, J., Martínez, M., Domínguez, A., Tincopa, L., Alvarado, C., Numberto, G., &amp; al. (2007). Field screening for variation of drought tolerance in solanum tuberosum l. By agronomical, physiological and genetic analysis.</w:t>
       </w:r>
       <w:r>
         <w:t xml:space="preserve"> </w:t>
@@ -1978,14 +1719,37 @@
         <w:rPr>
           <w:i/>
         </w:rPr>
-        <w:t xml:space="preserve">Respuesta de 100 accesiones de quinua a la infección natural de mildiu (Peronospora variabilis Gäum) en el Valle del Mantaro</w:t>
-      </w:r>
-      <w:r>
-        <w:t xml:space="preserve">.</w:t>
-      </w:r>
-    </w:p>
-    <w:bookmarkEnd w:id="59"/>
-    <w:bookmarkEnd w:id="60"/>
+        <w:t xml:space="preserve">Potato Research</w:t>
+      </w:r>
+      <w:r>
+        <w:t xml:space="preserve">,</w:t>
+      </w:r>
+      <w:r>
+        <w:t xml:space="preserve"> </w:t>
+      </w:r>
+      <w:r>
+        <w:rPr>
+          <w:i/>
+        </w:rPr>
+        <w:t xml:space="preserve">50</w:t>
+      </w:r>
+      <w:r>
+        <w:t xml:space="preserve">(1), 71–85.</w:t>
+      </w:r>
+      <w:r>
+        <w:t xml:space="preserve"> </w:t>
+      </w:r>
+      <w:hyperlink r:id="rId55">
+        <w:r>
+          <w:rPr>
+            <w:rStyle w:val="Hipervnculo"/>
+          </w:rPr>
+          <w:t xml:space="preserve">https://doi.org/10.1007/s11540-007-9030-9</w:t>
+        </w:r>
+      </w:hyperlink>
+    </w:p>
+    <w:bookmarkEnd w:id="56"/>
+    <w:bookmarkEnd w:id="57"/>
     <w:p>
       <w:r>
         <w:br w:type="page"/>
@@ -3320,20 +3084,20 @@
         <w:rPr>
           <w:vertAlign w:val="superscript"/>
         </w:rPr>
-        <w:t xml:space="preserve">1</w:t>
-      </w:r>
-      <w:r>
-        <w:t xml:space="preserve"> </w:t>
-      </w:r>
-      <w:r>
-        <w:t xml:space="preserve">León et al. (</w:t>
-      </w:r>
-      <w:hyperlink w:anchor="ref-leon2018Nitrogen">
+        <w:t xml:space="preserve">a</w:t>
+      </w:r>
+      <w:r>
+        <w:t xml:space="preserve"> </w:t>
+      </w:r>
+      <w:r>
+        <w:t xml:space="preserve">Schafleitner et al. (</w:t>
+      </w:r>
+      <w:hyperlink w:anchor="ref-schafleitner2007">
         <w:r>
           <w:rPr>
             <w:rStyle w:val="Hipervnculo"/>
           </w:rPr>
-          <w:t xml:space="preserve">2018</w:t>
+          <w:t xml:space="preserve">2007</w:t>
         </w:r>
       </w:hyperlink>
       <w:r>
@@ -3365,7 +3129,7 @@
                     </pic:cNvPicPr>
                   </pic:nvPicPr>
                   <pic:blipFill>
-                    <a:blip r:embed="rId61"/>
+                    <a:blip r:embed="rId58"/>
                     <a:stretch>
                       <a:fillRect/>
                     </a:stretch>
@@ -3417,7 +3181,7 @@
                     </pic:cNvPicPr>
                   </pic:nvPicPr>
                   <pic:blipFill>
-                    <a:blip r:embed="rId62"/>
+                    <a:blip r:embed="rId59"/>
                     <a:stretch>
                       <a:fillRect/>
                     </a:stretch>
@@ -3507,7 +3271,7 @@
                     </pic:cNvPicPr>
                   </pic:nvPicPr>
                   <pic:blipFill>
-                    <a:blip r:embed="rId63"/>
+                    <a:blip r:embed="rId60"/>
                     <a:stretch>
                       <a:fillRect/>
                     </a:stretch>
@@ -3579,7 +3343,7 @@
                     </pic:cNvPicPr>
                   </pic:nvPicPr>
                   <pic:blipFill>
-                    <a:blip r:embed="rId64"/>
+                    <a:blip r:embed="rId61"/>
                     <a:stretch>
                       <a:fillRect/>
                     </a:stretch>

</xml_diff>